<commit_message>
login and study-lounge done
</commit_message>
<xml_diff>
--- a/Phase 1 report.docx
+++ b/Phase 1 report.docx
@@ -1463,7 +1463,6 @@
         <w:t xml:space="preserve">CREATE PROCEDURE </w:t>
       </w:r>
       <w:proofErr w:type="spellStart"/>
-      <w:proofErr w:type="gramStart"/>
       <w:r>
         <w:t>RegisterStudent</w:t>
       </w:r>
@@ -1471,7 +1470,6 @@
       <w:r>
         <w:t>(</w:t>
       </w:r>
-      <w:proofErr w:type="gramEnd"/>
     </w:p>
     <w:p>
       <w:r>
@@ -1483,15 +1481,7 @@
       </w:r>
       <w:proofErr w:type="spellEnd"/>
       <w:r>
-        <w:t xml:space="preserve"> </w:t>
-      </w:r>
-      <w:proofErr w:type="gramStart"/>
-      <w:r>
-        <w:t>VARCHAR(</w:t>
-      </w:r>
-      <w:proofErr w:type="gramEnd"/>
-      <w:r>
-        <w:t>100),</w:t>
+        <w:t xml:space="preserve"> VARCHAR(100),</w:t>
       </w:r>
     </w:p>
     <w:p>
@@ -1504,15 +1494,7 @@
       </w:r>
       <w:proofErr w:type="spellEnd"/>
       <w:r>
-        <w:t xml:space="preserve"> </w:t>
-      </w:r>
-      <w:proofErr w:type="gramStart"/>
-      <w:r>
-        <w:t>VARCHAR(</w:t>
-      </w:r>
-      <w:proofErr w:type="gramEnd"/>
-      <w:r>
-        <w:t>100),</w:t>
+        <w:t xml:space="preserve"> VARCHAR(100),</w:t>
       </w:r>
     </w:p>
     <w:p>
@@ -1525,15 +1507,7 @@
       </w:r>
       <w:proofErr w:type="spellEnd"/>
       <w:r>
-        <w:t xml:space="preserve"> </w:t>
-      </w:r>
-      <w:proofErr w:type="gramStart"/>
-      <w:r>
-        <w:t>VARCHAR(</w:t>
-      </w:r>
-      <w:proofErr w:type="gramEnd"/>
-      <w:r>
-        <w:t>100),</w:t>
+        <w:t xml:space="preserve"> VARCHAR(100),</w:t>
       </w:r>
     </w:p>
     <w:p>
@@ -1604,15 +1578,7 @@
     <w:p/>
     <w:p>
       <w:r>
-        <w:t xml:space="preserve">  SELECT LAST_INSERT_</w:t>
-      </w:r>
-      <w:proofErr w:type="gramStart"/>
-      <w:r>
-        <w:t>ID(</w:t>
-      </w:r>
-      <w:proofErr w:type="gramEnd"/>
-      <w:r>
-        <w:t xml:space="preserve">) AS </w:t>
+        <w:t xml:space="preserve">  SELECT LAST_INSERT_ID() AS </w:t>
       </w:r>
       <w:proofErr w:type="spellStart"/>
       <w:r>
@@ -1629,11 +1595,9 @@
       </w:r>
     </w:p>
     <w:p>
-      <w:proofErr w:type="gramStart"/>
       <w:r>
         <w:t>DELIMITER ;</w:t>
       </w:r>
-      <w:proofErr w:type="gramEnd"/>
     </w:p>
     <w:p>
       <w:pPr>
@@ -1726,41 +1690,17 @@
     </w:p>
     <w:p>
       <w:r>
-        <w:t xml:space="preserve">  name </w:t>
-      </w:r>
-      <w:proofErr w:type="gramStart"/>
-      <w:r>
-        <w:t>VARCHAR(</w:t>
-      </w:r>
-      <w:proofErr w:type="gramEnd"/>
-      <w:r>
-        <w:t>100),</w:t>
-      </w:r>
-    </w:p>
-    <w:p>
-      <w:r>
-        <w:t xml:space="preserve">  email </w:t>
-      </w:r>
-      <w:proofErr w:type="gramStart"/>
-      <w:r>
-        <w:t>VARCHAR(</w:t>
-      </w:r>
-      <w:proofErr w:type="gramEnd"/>
-      <w:r>
-        <w:t>100),</w:t>
-      </w:r>
-    </w:p>
-    <w:p>
-      <w:r>
-        <w:t xml:space="preserve">  college </w:t>
-      </w:r>
-      <w:proofErr w:type="gramStart"/>
-      <w:r>
-        <w:t>VARCHAR(</w:t>
-      </w:r>
-      <w:proofErr w:type="gramEnd"/>
-      <w:r>
-        <w:t>100),</w:t>
+        <w:t xml:space="preserve">  name VARCHAR(100),</w:t>
+      </w:r>
+    </w:p>
+    <w:p>
+      <w:r>
+        <w:t xml:space="preserve">  email VARCHAR(100),</w:t>
+      </w:r>
+    </w:p>
+    <w:p>
+      <w:r>
+        <w:t xml:space="preserve">  college VARCHAR(100),</w:t>
       </w:r>
     </w:p>
     <w:p>
@@ -1882,11 +1822,9 @@
       </w:r>
     </w:p>
     <w:p>
-      <w:proofErr w:type="gramStart"/>
       <w:r>
         <w:t>DELIMITER ;</w:t>
       </w:r>
-      <w:proofErr w:type="gramEnd"/>
     </w:p>
     <w:p>
       <w:pPr>
@@ -2312,13 +2250,8 @@
           </w:tcPr>
           <w:p>
             <w:r>
-              <w:t xml:space="preserve">Logs student on </w:t>
-            </w:r>
-            <w:proofErr w:type="gramStart"/>
-            <w:r>
-              <w:t>delete</w:t>
-            </w:r>
-            <w:proofErr w:type="gramEnd"/>
+              <w:t>Logs student on delete</w:t>
+            </w:r>
           </w:p>
         </w:tc>
       </w:tr>
@@ -2566,31 +2499,23 @@
         <w:rPr>
           <w:rFonts w:ascii="Calibri" w:hAnsi="Calibri" w:cs="Calibri"/>
         </w:rPr>
-        <w:t>─</w:t>
-      </w:r>
-      <w:proofErr w:type="gramStart"/>
+        <w:t>──</w:t>
+      </w:r>
+      <w:r>
+        <w:t xml:space="preserve"> .env</w:t>
+      </w:r>
+    </w:p>
+    <w:p>
+      <w:r>
+        <w:rPr>
+          <w:rFonts w:ascii="MS Gothic" w:eastAsia="MS Gothic" w:hAnsi="MS Gothic" w:cs="MS Gothic" w:hint="eastAsia"/>
+        </w:rPr>
+        <w:t>├</w:t>
+      </w:r>
       <w:r>
         <w:rPr>
           <w:rFonts w:ascii="Calibri" w:hAnsi="Calibri" w:cs="Calibri"/>
         </w:rPr>
-        <w:t>─</w:t>
-      </w:r>
-      <w:r>
-        <w:t xml:space="preserve"> .env</w:t>
-      </w:r>
-      <w:proofErr w:type="gramEnd"/>
-    </w:p>
-    <w:p>
-      <w:r>
-        <w:rPr>
-          <w:rFonts w:ascii="MS Gothic" w:eastAsia="MS Gothic" w:hAnsi="MS Gothic" w:cs="MS Gothic" w:hint="eastAsia"/>
-        </w:rPr>
-        <w:t>├</w:t>
-      </w:r>
-      <w:r>
-        <w:rPr>
-          <w:rFonts w:ascii="Calibri" w:hAnsi="Calibri" w:cs="Calibri"/>
-        </w:rPr>
         <w:t>──</w:t>
       </w:r>
       <w:r>
@@ -2602,12 +2527,10 @@
         <w:t xml:space="preserve">└── </w:t>
       </w:r>
       <w:proofErr w:type="spellStart"/>
-      <w:proofErr w:type="gramStart"/>
       <w:r>
         <w:t>package.json</w:t>
       </w:r>
       <w:proofErr w:type="spellEnd"/>
-      <w:proofErr w:type="gramEnd"/>
     </w:p>
     <w:p>
       <w:r>
@@ -2885,7 +2808,6 @@
         </w:rPr>
         <w:t xml:space="preserve"> </w:t>
       </w:r>
-      <w:proofErr w:type="gramStart"/>
       <w:r>
         <w:rPr>
           <w:rStyle w:val="hljs-type"/>
@@ -2900,7 +2822,6 @@
         </w:rPr>
         <w:t>(</w:t>
       </w:r>
-      <w:proofErr w:type="gramEnd"/>
       <w:r>
         <w:rPr>
           <w:rStyle w:val="hljs-number"/>
@@ -3349,7 +3270,6 @@
           <w:rFonts w:eastAsiaTheme="majorEastAsia"/>
         </w:rPr>
       </w:pPr>
-      <w:proofErr w:type="gramStart"/>
       <w:r>
         <w:rPr>
           <w:rStyle w:val="HTMLCode"/>
@@ -3357,7 +3277,6 @@
         </w:rPr>
         <w:t>DELIMITER ;</w:t>
       </w:r>
-      <w:proofErr w:type="gramEnd"/>
     </w:p>
     <w:p>
       <w:r>
@@ -3854,7 +3773,6 @@
         </w:rPr>
         <w:t xml:space="preserve"> </w:t>
       </w:r>
-      <w:proofErr w:type="gramStart"/>
       <w:r>
         <w:rPr>
           <w:rStyle w:val="hljs-builtin"/>
@@ -3868,7 +3786,6 @@
         </w:rPr>
         <w:t>(</w:t>
       </w:r>
-      <w:proofErr w:type="gramEnd"/>
       <w:r>
         <w:rPr>
           <w:rStyle w:val="hljs-operator"/>
@@ -6294,6 +6211,10 @@
     <w:p>
       <w:pPr>
         <w:pStyle w:val="HTMLPreformatted"/>
+        <w:rPr>
+          <w:rStyle w:val="HTMLCode"/>
+          <w:rFonts w:eastAsiaTheme="majorEastAsia"/>
+        </w:rPr>
       </w:pPr>
       <w:proofErr w:type="gramStart"/>
       <w:r>
@@ -6304,6 +6225,81 @@
         <w:t>DELIMITER ;</w:t>
       </w:r>
       <w:proofErr w:type="gramEnd"/>
+    </w:p>
+    <w:p>
+      <w:pPr>
+        <w:pStyle w:val="HTMLPreformatted"/>
+      </w:pPr>
+      <w:r>
+        <w:lastRenderedPageBreak/>
+        <w:t xml:space="preserve">  </w:t>
+      </w:r>
+      <w:r>
+        <w:rPr>
+          <w:b/>
+          <w:bCs/>
+        </w:rPr>
+        <w:t>Get All Study Rooms with Members (GET /rooms)</w:t>
+      </w:r>
+      <w:r>
+        <w:t>:</w:t>
+      </w:r>
+    </w:p>
+    <w:p>
+      <w:pPr>
+        <w:pStyle w:val="HTMLPreformatted"/>
+        <w:numPr>
+          <w:ilvl w:val="0"/>
+          <w:numId w:val="7"/>
+        </w:numPr>
+      </w:pPr>
+      <w:r>
+        <w:t xml:space="preserve">You're correctly joining the </w:t>
+      </w:r>
+      <w:proofErr w:type="spellStart"/>
+      <w:r>
+        <w:t>StudyRoom</w:t>
+      </w:r>
+      <w:proofErr w:type="spellEnd"/>
+      <w:r>
+        <w:t xml:space="preserve"> and </w:t>
+      </w:r>
+      <w:proofErr w:type="spellStart"/>
+      <w:r>
+        <w:t>RoomMembership</w:t>
+      </w:r>
+      <w:proofErr w:type="spellEnd"/>
+      <w:r>
+        <w:t xml:space="preserve"> tables using a LEFT JOIN and grouping the rooms by </w:t>
+      </w:r>
+      <w:proofErr w:type="spellStart"/>
+      <w:r>
+        <w:t>room_id</w:t>
+      </w:r>
+      <w:proofErr w:type="spellEnd"/>
+      <w:r>
+        <w:t>. This will give you a good structure of rooms and their members.</w:t>
+      </w:r>
+    </w:p>
+    <w:p>
+      <w:pPr>
+        <w:pStyle w:val="HTMLPreformatted"/>
+        <w:numPr>
+          <w:ilvl w:val="0"/>
+          <w:numId w:val="7"/>
+        </w:numPr>
+      </w:pPr>
+      <w:r>
+        <w:t>The grouping logic where you're aggregating members is a good approach to ensuring you get the desired result in one query.</w:t>
+      </w:r>
+    </w:p>
+    <w:p>
+      <w:pPr>
+        <w:pStyle w:val="HTMLPreformatted"/>
+      </w:pPr>
+      <w:r>
+        <w:t xml:space="preserve">  </w:t>
+      </w:r>
     </w:p>
     <w:p>
       <w:pPr>
@@ -6439,9 +6435,9 @@
     </w:lvl>
   </w:abstractNum>
   <w:abstractNum w:abstractNumId="1" w15:restartNumberingAfterBreak="0">
-    <w:nsid w:val="52152A3F"/>
+    <w:nsid w:val="3D00586C"/>
     <w:multiLevelType w:val="multilevel"/>
-    <w:tmpl w:val="DEF88966"/>
+    <w:tmpl w:val="012E80F2"/>
     <w:lvl w:ilvl="0">
       <w:start w:val="1"/>
       <w:numFmt w:val="bullet"/>
@@ -6588,9 +6584,9 @@
     </w:lvl>
   </w:abstractNum>
   <w:abstractNum w:abstractNumId="2" w15:restartNumberingAfterBreak="0">
-    <w:nsid w:val="6652142A"/>
+    <w:nsid w:val="52152A3F"/>
     <w:multiLevelType w:val="multilevel"/>
-    <w:tmpl w:val="6E5EA752"/>
+    <w:tmpl w:val="DEF88966"/>
     <w:lvl w:ilvl="0">
       <w:start w:val="1"/>
       <w:numFmt w:val="bullet"/>
@@ -6737,9 +6733,9 @@
     </w:lvl>
   </w:abstractNum>
   <w:abstractNum w:abstractNumId="3" w15:restartNumberingAfterBreak="0">
-    <w:nsid w:val="66FE58C0"/>
+    <w:nsid w:val="6652142A"/>
     <w:multiLevelType w:val="multilevel"/>
-    <w:tmpl w:val="243C8D14"/>
+    <w:tmpl w:val="6E5EA752"/>
     <w:lvl w:ilvl="0">
       <w:start w:val="1"/>
       <w:numFmt w:val="bullet"/>
@@ -6886,9 +6882,9 @@
     </w:lvl>
   </w:abstractNum>
   <w:abstractNum w:abstractNumId="4" w15:restartNumberingAfterBreak="0">
-    <w:nsid w:val="6AFA5646"/>
+    <w:nsid w:val="66FE58C0"/>
     <w:multiLevelType w:val="multilevel"/>
-    <w:tmpl w:val="173C9AAA"/>
+    <w:tmpl w:val="243C8D14"/>
     <w:lvl w:ilvl="0">
       <w:start w:val="1"/>
       <w:numFmt w:val="bullet"/>
@@ -7035,9 +7031,9 @@
     </w:lvl>
   </w:abstractNum>
   <w:abstractNum w:abstractNumId="5" w15:restartNumberingAfterBreak="0">
-    <w:nsid w:val="7681163A"/>
+    <w:nsid w:val="6AFA5646"/>
     <w:multiLevelType w:val="multilevel"/>
-    <w:tmpl w:val="AEDE11B0"/>
+    <w:tmpl w:val="173C9AAA"/>
     <w:lvl w:ilvl="0">
       <w:start w:val="1"/>
       <w:numFmt w:val="bullet"/>
@@ -7183,23 +7179,175 @@
       </w:rPr>
     </w:lvl>
   </w:abstractNum>
+  <w:abstractNum w:abstractNumId="6" w15:restartNumberingAfterBreak="0">
+    <w:nsid w:val="7681163A"/>
+    <w:multiLevelType w:val="multilevel"/>
+    <w:tmpl w:val="AEDE11B0"/>
+    <w:lvl w:ilvl="0">
+      <w:start w:val="1"/>
+      <w:numFmt w:val="bullet"/>
+      <w:lvlText w:val=""/>
+      <w:lvlJc w:val="left"/>
+      <w:pPr>
+        <w:tabs>
+          <w:tab w:val="num" w:pos="720"/>
+        </w:tabs>
+        <w:ind w:left="720" w:hanging="360"/>
+      </w:pPr>
+      <w:rPr>
+        <w:rFonts w:ascii="Symbol" w:hAnsi="Symbol" w:hint="default"/>
+        <w:sz w:val="20"/>
+      </w:rPr>
+    </w:lvl>
+    <w:lvl w:ilvl="1" w:tentative="1">
+      <w:start w:val="1"/>
+      <w:numFmt w:val="bullet"/>
+      <w:lvlText w:val="o"/>
+      <w:lvlJc w:val="left"/>
+      <w:pPr>
+        <w:tabs>
+          <w:tab w:val="num" w:pos="1440"/>
+        </w:tabs>
+        <w:ind w:left="1440" w:hanging="360"/>
+      </w:pPr>
+      <w:rPr>
+        <w:rFonts w:ascii="Courier New" w:hAnsi="Courier New" w:hint="default"/>
+        <w:sz w:val="20"/>
+      </w:rPr>
+    </w:lvl>
+    <w:lvl w:ilvl="2" w:tentative="1">
+      <w:start w:val="1"/>
+      <w:numFmt w:val="bullet"/>
+      <w:lvlText w:val=""/>
+      <w:lvlJc w:val="left"/>
+      <w:pPr>
+        <w:tabs>
+          <w:tab w:val="num" w:pos="2160"/>
+        </w:tabs>
+        <w:ind w:left="2160" w:hanging="360"/>
+      </w:pPr>
+      <w:rPr>
+        <w:rFonts w:ascii="Wingdings" w:hAnsi="Wingdings" w:hint="default"/>
+        <w:sz w:val="20"/>
+      </w:rPr>
+    </w:lvl>
+    <w:lvl w:ilvl="3" w:tentative="1">
+      <w:start w:val="1"/>
+      <w:numFmt w:val="bullet"/>
+      <w:lvlText w:val=""/>
+      <w:lvlJc w:val="left"/>
+      <w:pPr>
+        <w:tabs>
+          <w:tab w:val="num" w:pos="2880"/>
+        </w:tabs>
+        <w:ind w:left="2880" w:hanging="360"/>
+      </w:pPr>
+      <w:rPr>
+        <w:rFonts w:ascii="Wingdings" w:hAnsi="Wingdings" w:hint="default"/>
+        <w:sz w:val="20"/>
+      </w:rPr>
+    </w:lvl>
+    <w:lvl w:ilvl="4" w:tentative="1">
+      <w:start w:val="1"/>
+      <w:numFmt w:val="bullet"/>
+      <w:lvlText w:val=""/>
+      <w:lvlJc w:val="left"/>
+      <w:pPr>
+        <w:tabs>
+          <w:tab w:val="num" w:pos="3600"/>
+        </w:tabs>
+        <w:ind w:left="3600" w:hanging="360"/>
+      </w:pPr>
+      <w:rPr>
+        <w:rFonts w:ascii="Wingdings" w:hAnsi="Wingdings" w:hint="default"/>
+        <w:sz w:val="20"/>
+      </w:rPr>
+    </w:lvl>
+    <w:lvl w:ilvl="5" w:tentative="1">
+      <w:start w:val="1"/>
+      <w:numFmt w:val="bullet"/>
+      <w:lvlText w:val=""/>
+      <w:lvlJc w:val="left"/>
+      <w:pPr>
+        <w:tabs>
+          <w:tab w:val="num" w:pos="4320"/>
+        </w:tabs>
+        <w:ind w:left="4320" w:hanging="360"/>
+      </w:pPr>
+      <w:rPr>
+        <w:rFonts w:ascii="Wingdings" w:hAnsi="Wingdings" w:hint="default"/>
+        <w:sz w:val="20"/>
+      </w:rPr>
+    </w:lvl>
+    <w:lvl w:ilvl="6" w:tentative="1">
+      <w:start w:val="1"/>
+      <w:numFmt w:val="bullet"/>
+      <w:lvlText w:val=""/>
+      <w:lvlJc w:val="left"/>
+      <w:pPr>
+        <w:tabs>
+          <w:tab w:val="num" w:pos="5040"/>
+        </w:tabs>
+        <w:ind w:left="5040" w:hanging="360"/>
+      </w:pPr>
+      <w:rPr>
+        <w:rFonts w:ascii="Wingdings" w:hAnsi="Wingdings" w:hint="default"/>
+        <w:sz w:val="20"/>
+      </w:rPr>
+    </w:lvl>
+    <w:lvl w:ilvl="7" w:tentative="1">
+      <w:start w:val="1"/>
+      <w:numFmt w:val="bullet"/>
+      <w:lvlText w:val=""/>
+      <w:lvlJc w:val="left"/>
+      <w:pPr>
+        <w:tabs>
+          <w:tab w:val="num" w:pos="5760"/>
+        </w:tabs>
+        <w:ind w:left="5760" w:hanging="360"/>
+      </w:pPr>
+      <w:rPr>
+        <w:rFonts w:ascii="Wingdings" w:hAnsi="Wingdings" w:hint="default"/>
+        <w:sz w:val="20"/>
+      </w:rPr>
+    </w:lvl>
+    <w:lvl w:ilvl="8" w:tentative="1">
+      <w:start w:val="1"/>
+      <w:numFmt w:val="bullet"/>
+      <w:lvlText w:val=""/>
+      <w:lvlJc w:val="left"/>
+      <w:pPr>
+        <w:tabs>
+          <w:tab w:val="num" w:pos="6480"/>
+        </w:tabs>
+        <w:ind w:left="6480" w:hanging="360"/>
+      </w:pPr>
+      <w:rPr>
+        <w:rFonts w:ascii="Wingdings" w:hAnsi="Wingdings" w:hint="default"/>
+        <w:sz w:val="20"/>
+      </w:rPr>
+    </w:lvl>
+  </w:abstractNum>
   <w:num w:numId="1" w16cid:durableId="1417050201">
-    <w:abstractNumId w:val="1"/>
+    <w:abstractNumId w:val="2"/>
   </w:num>
   <w:num w:numId="2" w16cid:durableId="1345592874">
+    <w:abstractNumId w:val="4"/>
+  </w:num>
+  <w:num w:numId="3" w16cid:durableId="896277867">
     <w:abstractNumId w:val="3"/>
   </w:num>
-  <w:num w:numId="3" w16cid:durableId="896277867">
-    <w:abstractNumId w:val="2"/>
-  </w:num>
   <w:num w:numId="4" w16cid:durableId="1790590161">
-    <w:abstractNumId w:val="5"/>
+    <w:abstractNumId w:val="6"/>
   </w:num>
   <w:num w:numId="5" w16cid:durableId="1765615890">
-    <w:abstractNumId w:val="4"/>
+    <w:abstractNumId w:val="5"/>
   </w:num>
   <w:num w:numId="6" w16cid:durableId="1850019669">
     <w:abstractNumId w:val="0"/>
+  </w:num>
+  <w:num w:numId="7" w16cid:durableId="774863928">
+    <w:abstractNumId w:val="1"/>
   </w:num>
 </w:numbering>
 </file>
@@ -7806,7 +7954,6 @@
   <w:style w:type="character" w:default="1" w:styleId="DefaultParagraphFont">
     <w:name w:val="Default Paragraph Font"/>
     <w:uiPriority w:val="1"/>
-    <w:semiHidden/>
     <w:unhideWhenUsed/>
   </w:style>
   <w:style w:type="table" w:default="1" w:styleId="TableNormal">

</xml_diff>